<commit_message>
Some changes in Design hw_2
</commit_message>
<xml_diff>
--- a/Design/hw_2.docx
+++ b/Design/hw_2.docx
@@ -102,6 +102,60 @@
     </w:p>
     <w:p>
       <w:pPr>
+        <w:spacing w:line="360" w:lineRule="auto"/>
+        <w:ind w:firstLine="708"/>
+        <w:jc w:val="center"/>
+        <w:rPr>
+          <w:rFonts w:ascii="Times New Roman" w:hAnsi="Times New Roman" w:cs="Times New Roman"/>
+          <w:b/>
+          <w:bCs/>
+          <w:sz w:val="32"/>
+          <w:szCs w:val="32"/>
+        </w:rPr>
+      </w:pPr>
+      <w:r>
+        <w:rPr>
+          <w:rFonts w:ascii="Times New Roman" w:hAnsi="Times New Roman" w:cs="Times New Roman"/>
+          <w:b/>
+          <w:bCs/>
+          <w:sz w:val="32"/>
+          <w:szCs w:val="32"/>
+        </w:rPr>
+        <w:t>Тема</w:t>
+      </w:r>
+      <w:r>
+        <w:rPr>
+          <w:rFonts w:ascii="Times New Roman" w:hAnsi="Times New Roman" w:cs="Times New Roman"/>
+          <w:b/>
+          <w:bCs/>
+          <w:sz w:val="32"/>
+          <w:szCs w:val="32"/>
+        </w:rPr>
+        <w:t>: “</w:t>
+      </w:r>
+      <w:r>
+        <w:rPr>
+          <w:rFonts w:ascii="Times New Roman" w:hAnsi="Times New Roman" w:cs="Times New Roman"/>
+          <w:b/>
+          <w:bCs/>
+          <w:sz w:val="32"/>
+          <w:szCs w:val="32"/>
+        </w:rPr>
+        <w:t>Календарь игровых событий</w:t>
+      </w:r>
+      <w:r>
+        <w:rPr>
+          <w:rFonts w:ascii="Times New Roman" w:hAnsi="Times New Roman" w:cs="Times New Roman"/>
+          <w:b/>
+          <w:bCs/>
+          <w:sz w:val="32"/>
+          <w:szCs w:val="32"/>
+        </w:rPr>
+        <w:t>”</w:t>
+      </w:r>
+    </w:p>
+    <w:p>
+      <w:pPr>
         <w:jc w:val="center"/>
         <w:rPr>
           <w:rFonts w:ascii="Times New Roman" w:hAnsi="Times New Roman" w:cs="Times New Roman"/>
@@ -337,10 +391,10 @@
         <w:tblLook w:val="04A0" w:firstRow="1" w:lastRow="0" w:firstColumn="1" w:lastColumn="0" w:noHBand="0" w:noVBand="1"/>
       </w:tblPr>
       <w:tblGrid>
-        <w:gridCol w:w="2587"/>
-        <w:gridCol w:w="2249"/>
-        <w:gridCol w:w="2240"/>
-        <w:gridCol w:w="2263"/>
+        <w:gridCol w:w="2721"/>
+        <w:gridCol w:w="2203"/>
+        <w:gridCol w:w="2189"/>
+        <w:gridCol w:w="2226"/>
       </w:tblGrid>
       <w:tr>
         <w:tc>
@@ -625,7 +679,31 @@
                 <w:sz w:val="28"/>
                 <w:szCs w:val="28"/>
               </w:rPr>
-              <w:t>Создавать контент на площадке, иметь возможность зарабатывать</w:t>
+              <w:t>Публикация</w:t>
+            </w:r>
+            <w:r>
+              <w:rPr>
+                <w:rFonts w:ascii="Times New Roman" w:hAnsi="Times New Roman" w:cs="Times New Roman"/>
+                <w:sz w:val="28"/>
+                <w:szCs w:val="28"/>
+              </w:rPr>
+              <w:t xml:space="preserve"> контент</w:t>
+            </w:r>
+            <w:r>
+              <w:rPr>
+                <w:rFonts w:ascii="Times New Roman" w:hAnsi="Times New Roman" w:cs="Times New Roman"/>
+                <w:sz w:val="28"/>
+                <w:szCs w:val="28"/>
+              </w:rPr>
+              <w:t>а</w:t>
+            </w:r>
+            <w:r>
+              <w:rPr>
+                <w:rFonts w:ascii="Times New Roman" w:hAnsi="Times New Roman" w:cs="Times New Roman"/>
+                <w:sz w:val="28"/>
+                <w:szCs w:val="28"/>
+              </w:rPr>
+              <w:t xml:space="preserve"> на площадке, иметь возможность зарабатывать</w:t>
             </w:r>
             <w:r>
               <w:rPr>
@@ -747,14 +825,17 @@
               </w:rPr>
               <w:t xml:space="preserve">E-mail </w:t>
             </w:r>
-            <w:r>
-              <w:rPr>
-                <w:rFonts w:ascii="Times New Roman" w:hAnsi="Times New Roman" w:cs="Times New Roman"/>
-                <w:sz w:val="28"/>
-                <w:szCs w:val="28"/>
-              </w:rPr>
-              <w:t>бот</w:t>
-            </w:r>
+            <w:proofErr w:type="spellStart"/>
+            <w:r>
+              <w:rPr>
+                <w:rFonts w:ascii="Times New Roman" w:hAnsi="Times New Roman" w:cs="Times New Roman"/>
+                <w:sz w:val="28"/>
+                <w:szCs w:val="28"/>
+                <w:lang w:val="en-US"/>
+              </w:rPr>
+              <w:t>оператор</w:t>
+            </w:r>
+            <w:proofErr w:type="spellEnd"/>
           </w:p>
         </w:tc>
         <w:tc>
@@ -822,35 +903,15 @@
                 <w:sz w:val="28"/>
                 <w:szCs w:val="28"/>
               </w:rPr>
-              <w:t>Доступ к почтам пользователя.</w:t>
-            </w:r>
-          </w:p>
-          <w:p>
-            <w:pPr>
-              <w:spacing w:line="360" w:lineRule="auto"/>
-              <w:rPr>
-                <w:rFonts w:ascii="Times New Roman" w:hAnsi="Times New Roman" w:cs="Times New Roman"/>
-                <w:sz w:val="28"/>
-                <w:szCs w:val="28"/>
-              </w:rPr>
-            </w:pPr>
-          </w:p>
-          <w:p>
-            <w:pPr>
-              <w:spacing w:line="360" w:lineRule="auto"/>
-              <w:rPr>
-                <w:rFonts w:ascii="Times New Roman" w:hAnsi="Times New Roman" w:cs="Times New Roman"/>
-                <w:sz w:val="28"/>
-                <w:szCs w:val="28"/>
-              </w:rPr>
-            </w:pPr>
-            <w:r>
-              <w:rPr>
-                <w:rFonts w:ascii="Times New Roman" w:hAnsi="Times New Roman" w:cs="Times New Roman"/>
-                <w:sz w:val="28"/>
-                <w:szCs w:val="28"/>
-              </w:rPr>
-              <w:t>Создание ссылок для опроса и писем с уведомлениями</w:t>
+              <w:t>С</w:t>
+            </w:r>
+            <w:r>
+              <w:rPr>
+                <w:rFonts w:ascii="Times New Roman" w:hAnsi="Times New Roman" w:cs="Times New Roman"/>
+                <w:sz w:val="28"/>
+                <w:szCs w:val="28"/>
+              </w:rPr>
+              <w:t>оздание ссылок для опроса и писем с уведомлениями</w:t>
             </w:r>
           </w:p>
         </w:tc>
@@ -875,6 +936,7 @@
                 <w:sz w:val="28"/>
                 <w:szCs w:val="28"/>
               </w:rPr>
+              <w:lastRenderedPageBreak/>
               <w:t>Администратор событий</w:t>
             </w:r>
           </w:p>
@@ -900,6 +962,14 @@
               </w:rPr>
               <w:t>Добавлять даты проведения событий и выхода игр</w:t>
             </w:r>
+            <w:r>
+              <w:rPr>
+                <w:rFonts w:ascii="Times New Roman" w:hAnsi="Times New Roman" w:cs="Times New Roman"/>
+                <w:sz w:val="28"/>
+                <w:szCs w:val="28"/>
+              </w:rPr>
+              <w:t xml:space="preserve"> </w:t>
+            </w:r>
           </w:p>
         </w:tc>
         <w:tc>
@@ -923,6 +993,30 @@
               </w:rPr>
               <w:t>Я могу создавать события в приложении</w:t>
             </w:r>
+            <w:r>
+              <w:rPr>
+                <w:rFonts w:ascii="Times New Roman" w:hAnsi="Times New Roman" w:cs="Times New Roman"/>
+                <w:sz w:val="28"/>
+                <w:szCs w:val="28"/>
+              </w:rPr>
+              <w:t xml:space="preserve"> </w:t>
+            </w:r>
+            <w:r>
+              <w:rPr>
+                <w:rFonts w:ascii="Times New Roman" w:hAnsi="Times New Roman" w:cs="Times New Roman"/>
+                <w:sz w:val="28"/>
+                <w:szCs w:val="28"/>
+              </w:rPr>
+              <w:t>что бы пользователь</w:t>
+            </w:r>
+            <w:r>
+              <w:rPr>
+                <w:rFonts w:ascii="Times New Roman" w:hAnsi="Times New Roman" w:cs="Times New Roman"/>
+                <w:sz w:val="28"/>
+                <w:szCs w:val="28"/>
+              </w:rPr>
+              <w:t xml:space="preserve"> мог добавить напоминание о событии.</w:t>
+            </w:r>
           </w:p>
         </w:tc>
         <w:tc>
@@ -944,35 +1038,6 @@
                 <w:sz w:val="28"/>
                 <w:szCs w:val="28"/>
               </w:rPr>
-              <w:t>Доступ к базе данных.</w:t>
-            </w:r>
-          </w:p>
-          <w:p>
-            <w:pPr>
-              <w:spacing w:line="360" w:lineRule="auto"/>
-              <w:rPr>
-                <w:rFonts w:ascii="Times New Roman" w:hAnsi="Times New Roman" w:cs="Times New Roman"/>
-                <w:sz w:val="28"/>
-                <w:szCs w:val="28"/>
-              </w:rPr>
-            </w:pPr>
-          </w:p>
-          <w:p>
-            <w:pPr>
-              <w:spacing w:line="360" w:lineRule="auto"/>
-              <w:rPr>
-                <w:rFonts w:ascii="Times New Roman" w:hAnsi="Times New Roman" w:cs="Times New Roman"/>
-                <w:sz w:val="28"/>
-                <w:szCs w:val="28"/>
-              </w:rPr>
-            </w:pPr>
-            <w:r>
-              <w:rPr>
-                <w:rFonts w:ascii="Times New Roman" w:hAnsi="Times New Roman" w:cs="Times New Roman"/>
-                <w:sz w:val="28"/>
-                <w:szCs w:val="28"/>
-              </w:rPr>
-              <w:lastRenderedPageBreak/>
               <w:t>Создание краткой сводки игры.</w:t>
             </w:r>
           </w:p>
@@ -998,7 +1063,6 @@
                 <w:sz w:val="28"/>
                 <w:szCs w:val="28"/>
               </w:rPr>
-              <w:lastRenderedPageBreak/>
               <w:t>Игровой критик</w:t>
             </w:r>
           </w:p>
@@ -1137,7 +1201,15 @@
                 <w:sz w:val="28"/>
                 <w:szCs w:val="28"/>
               </w:rPr>
-              <w:t>Пользователь</w:t>
+              <w:t>Зарегистрированный п</w:t>
+            </w:r>
+            <w:r>
+              <w:rPr>
+                <w:rFonts w:ascii="Times New Roman" w:hAnsi="Times New Roman" w:cs="Times New Roman"/>
+                <w:sz w:val="28"/>
+                <w:szCs w:val="28"/>
+              </w:rPr>
+              <w:t>ользователь</w:t>
             </w:r>
           </w:p>
         </w:tc>
@@ -1338,7 +1410,7 @@
       <w:tr>
         <w:tc>
           <w:tcPr>
-            <w:tcW w:w="2334" w:type="dxa"/>
+            <w:tcW w:w="2313" w:type="dxa"/>
           </w:tcPr>
           <w:p>
             <w:pPr>
@@ -1367,7 +1439,7 @@
         </w:tc>
         <w:tc>
           <w:tcPr>
-            <w:tcW w:w="2335" w:type="dxa"/>
+            <w:tcW w:w="2322" w:type="dxa"/>
           </w:tcPr>
           <w:p>
             <w:pPr>
@@ -1396,7 +1468,7 @@
         </w:tc>
         <w:tc>
           <w:tcPr>
-            <w:tcW w:w="2335" w:type="dxa"/>
+            <w:tcW w:w="2324" w:type="dxa"/>
           </w:tcPr>
           <w:p>
             <w:pPr>
@@ -1425,7 +1497,7 @@
         </w:tc>
         <w:tc>
           <w:tcPr>
-            <w:tcW w:w="2335" w:type="dxa"/>
+            <w:tcW w:w="2380" w:type="dxa"/>
           </w:tcPr>
           <w:p>
             <w:pPr>
@@ -1456,30 +1528,31 @@
       <w:tr>
         <w:tc>
           <w:tcPr>
-            <w:tcW w:w="2334" w:type="dxa"/>
-          </w:tcPr>
-          <w:p>
-            <w:pPr>
-              <w:spacing w:line="360" w:lineRule="auto"/>
-              <w:rPr>
-                <w:rFonts w:ascii="Times New Roman" w:hAnsi="Times New Roman" w:cs="Times New Roman"/>
-                <w:sz w:val="28"/>
-                <w:szCs w:val="28"/>
-              </w:rPr>
-            </w:pPr>
-            <w:r>
-              <w:rPr>
-                <w:rFonts w:ascii="Times New Roman" w:hAnsi="Times New Roman" w:cs="Times New Roman"/>
-                <w:sz w:val="28"/>
-                <w:szCs w:val="28"/>
-              </w:rPr>
+            <w:tcW w:w="2313" w:type="dxa"/>
+          </w:tcPr>
+          <w:p>
+            <w:pPr>
+              <w:spacing w:line="360" w:lineRule="auto"/>
+              <w:rPr>
+                <w:rFonts w:ascii="Times New Roman" w:hAnsi="Times New Roman" w:cs="Times New Roman"/>
+                <w:sz w:val="28"/>
+                <w:szCs w:val="28"/>
+              </w:rPr>
+            </w:pPr>
+            <w:r>
+              <w:rPr>
+                <w:rFonts w:ascii="Times New Roman" w:hAnsi="Times New Roman" w:cs="Times New Roman"/>
+                <w:sz w:val="28"/>
+                <w:szCs w:val="28"/>
+              </w:rPr>
+              <w:lastRenderedPageBreak/>
               <w:t>Мне пришло уведомление</w:t>
             </w:r>
           </w:p>
         </w:tc>
         <w:tc>
           <w:tcPr>
-            <w:tcW w:w="2335" w:type="dxa"/>
+            <w:tcW w:w="2322" w:type="dxa"/>
           </w:tcPr>
           <w:p>
             <w:pPr>
@@ -1502,7 +1575,7 @@
         </w:tc>
         <w:tc>
           <w:tcPr>
-            <w:tcW w:w="2335" w:type="dxa"/>
+            <w:tcW w:w="2324" w:type="dxa"/>
           </w:tcPr>
           <w:p>
             <w:pPr>
@@ -1525,7 +1598,7 @@
         </w:tc>
         <w:tc>
           <w:tcPr>
-            <w:tcW w:w="2335" w:type="dxa"/>
+            <w:tcW w:w="2380" w:type="dxa"/>
           </w:tcPr>
           <w:p>
             <w:pPr>
@@ -1578,31 +1651,30 @@
       <w:tr>
         <w:tc>
           <w:tcPr>
-            <w:tcW w:w="2334" w:type="dxa"/>
-          </w:tcPr>
-          <w:p>
-            <w:pPr>
-              <w:spacing w:line="360" w:lineRule="auto"/>
-              <w:rPr>
-                <w:rFonts w:ascii="Times New Roman" w:hAnsi="Times New Roman" w:cs="Times New Roman"/>
-                <w:sz w:val="28"/>
-                <w:szCs w:val="28"/>
-              </w:rPr>
-            </w:pPr>
-            <w:r>
-              <w:rPr>
-                <w:rFonts w:ascii="Times New Roman" w:hAnsi="Times New Roman" w:cs="Times New Roman"/>
-                <w:sz w:val="28"/>
-                <w:szCs w:val="28"/>
-              </w:rPr>
-              <w:lastRenderedPageBreak/>
+            <w:tcW w:w="2313" w:type="dxa"/>
+          </w:tcPr>
+          <w:p>
+            <w:pPr>
+              <w:spacing w:line="360" w:lineRule="auto"/>
+              <w:rPr>
+                <w:rFonts w:ascii="Times New Roman" w:hAnsi="Times New Roman" w:cs="Times New Roman"/>
+                <w:sz w:val="28"/>
+                <w:szCs w:val="28"/>
+              </w:rPr>
+            </w:pPr>
+            <w:r>
+              <w:rPr>
+                <w:rFonts w:ascii="Times New Roman" w:hAnsi="Times New Roman" w:cs="Times New Roman"/>
+                <w:sz w:val="28"/>
+                <w:szCs w:val="28"/>
+              </w:rPr>
               <w:t>Мне понравилась игра</w:t>
             </w:r>
           </w:p>
         </w:tc>
         <w:tc>
           <w:tcPr>
-            <w:tcW w:w="2335" w:type="dxa"/>
+            <w:tcW w:w="2322" w:type="dxa"/>
           </w:tcPr>
           <w:p>
             <w:pPr>
@@ -1625,7 +1697,7 @@
         </w:tc>
         <w:tc>
           <w:tcPr>
-            <w:tcW w:w="2335" w:type="dxa"/>
+            <w:tcW w:w="2324" w:type="dxa"/>
           </w:tcPr>
           <w:p>
             <w:pPr>
@@ -1648,7 +1720,7 @@
         </w:tc>
         <w:tc>
           <w:tcPr>
-            <w:tcW w:w="2335" w:type="dxa"/>
+            <w:tcW w:w="2380" w:type="dxa"/>
           </w:tcPr>
           <w:p>
             <w:pPr>
@@ -1701,7 +1773,7 @@
       <w:tr>
         <w:tc>
           <w:tcPr>
-            <w:tcW w:w="2334" w:type="dxa"/>
+            <w:tcW w:w="2313" w:type="dxa"/>
           </w:tcPr>
           <w:p>
             <w:pPr>
@@ -1724,7 +1796,7 @@
         </w:tc>
         <w:tc>
           <w:tcPr>
-            <w:tcW w:w="2335" w:type="dxa"/>
+            <w:tcW w:w="2322" w:type="dxa"/>
           </w:tcPr>
           <w:p>
             <w:pPr>
@@ -1747,7 +1819,7 @@
         </w:tc>
         <w:tc>
           <w:tcPr>
-            <w:tcW w:w="2335" w:type="dxa"/>
+            <w:tcW w:w="2324" w:type="dxa"/>
           </w:tcPr>
           <w:p>
             <w:pPr>
@@ -1770,7 +1842,7 @@
         </w:tc>
         <w:tc>
           <w:tcPr>
-            <w:tcW w:w="2335" w:type="dxa"/>
+            <w:tcW w:w="2380" w:type="dxa"/>
           </w:tcPr>
           <w:p>
             <w:pPr>
@@ -1851,7 +1923,7 @@
       <w:tr>
         <w:tc>
           <w:tcPr>
-            <w:tcW w:w="2334" w:type="dxa"/>
+            <w:tcW w:w="2313" w:type="dxa"/>
           </w:tcPr>
           <w:p>
             <w:pPr>
@@ -1874,70 +1946,99 @@
         </w:tc>
         <w:tc>
           <w:tcPr>
-            <w:tcW w:w="2335" w:type="dxa"/>
-          </w:tcPr>
-          <w:p>
-            <w:pPr>
-              <w:spacing w:line="360" w:lineRule="auto"/>
-              <w:rPr>
-                <w:rFonts w:ascii="Times New Roman" w:hAnsi="Times New Roman" w:cs="Times New Roman"/>
-                <w:sz w:val="28"/>
-                <w:szCs w:val="28"/>
-              </w:rPr>
-            </w:pPr>
-            <w:r>
-              <w:rPr>
-                <w:rFonts w:ascii="Times New Roman" w:hAnsi="Times New Roman" w:cs="Times New Roman"/>
-                <w:sz w:val="28"/>
-                <w:szCs w:val="28"/>
-              </w:rPr>
-              <w:t>Не запоминать даты и время проведения события.</w:t>
-            </w:r>
-          </w:p>
-        </w:tc>
-        <w:tc>
-          <w:tcPr>
-            <w:tcW w:w="2335" w:type="dxa"/>
-          </w:tcPr>
-          <w:p>
-            <w:pPr>
-              <w:spacing w:line="360" w:lineRule="auto"/>
-              <w:rPr>
-                <w:rFonts w:ascii="Times New Roman" w:hAnsi="Times New Roman" w:cs="Times New Roman"/>
-                <w:sz w:val="28"/>
-                <w:szCs w:val="28"/>
-              </w:rPr>
-            </w:pPr>
-            <w:r>
-              <w:rPr>
-                <w:rFonts w:ascii="Times New Roman" w:hAnsi="Times New Roman" w:cs="Times New Roman"/>
-                <w:sz w:val="28"/>
-                <w:szCs w:val="28"/>
-              </w:rPr>
-              <w:t>Отслеживать событие и заранее получить уведомление о его скором начале.</w:t>
-            </w:r>
-          </w:p>
-        </w:tc>
-        <w:tc>
-          <w:tcPr>
-            <w:tcW w:w="2335" w:type="dxa"/>
-          </w:tcPr>
-          <w:p>
-            <w:pPr>
-              <w:spacing w:line="360" w:lineRule="auto"/>
-              <w:rPr>
-                <w:rFonts w:ascii="Times New Roman" w:hAnsi="Times New Roman" w:cs="Times New Roman"/>
-                <w:sz w:val="28"/>
-                <w:szCs w:val="28"/>
-              </w:rPr>
-            </w:pPr>
-            <w:r>
-              <w:rPr>
-                <w:rFonts w:ascii="Times New Roman" w:hAnsi="Times New Roman" w:cs="Times New Roman"/>
-                <w:sz w:val="28"/>
-                <w:szCs w:val="28"/>
-              </w:rPr>
-              <w:t>Настройка функционала для подключения уведомлений.</w:t>
+            <w:tcW w:w="2322" w:type="dxa"/>
+          </w:tcPr>
+          <w:p>
+            <w:pPr>
+              <w:spacing w:line="360" w:lineRule="auto"/>
+              <w:rPr>
+                <w:rFonts w:ascii="Times New Roman" w:hAnsi="Times New Roman" w:cs="Times New Roman"/>
+                <w:sz w:val="28"/>
+                <w:szCs w:val="28"/>
+              </w:rPr>
+            </w:pPr>
+            <w:r>
+              <w:rPr>
+                <w:rFonts w:ascii="Times New Roman" w:hAnsi="Times New Roman" w:cs="Times New Roman"/>
+                <w:sz w:val="28"/>
+                <w:szCs w:val="28"/>
+              </w:rPr>
+              <w:t xml:space="preserve">Не запоминать даты и время </w:t>
+            </w:r>
+            <w:r>
+              <w:rPr>
+                <w:rFonts w:ascii="Times New Roman" w:hAnsi="Times New Roman" w:cs="Times New Roman"/>
+                <w:sz w:val="28"/>
+                <w:szCs w:val="28"/>
+              </w:rPr>
+              <w:lastRenderedPageBreak/>
+              <w:t>проведения события.</w:t>
+            </w:r>
+          </w:p>
+        </w:tc>
+        <w:tc>
+          <w:tcPr>
+            <w:tcW w:w="2324" w:type="dxa"/>
+          </w:tcPr>
+          <w:p>
+            <w:pPr>
+              <w:spacing w:line="360" w:lineRule="auto"/>
+              <w:rPr>
+                <w:rFonts w:ascii="Times New Roman" w:hAnsi="Times New Roman" w:cs="Times New Roman"/>
+                <w:sz w:val="28"/>
+                <w:szCs w:val="28"/>
+              </w:rPr>
+            </w:pPr>
+            <w:r>
+              <w:rPr>
+                <w:rFonts w:ascii="Times New Roman" w:hAnsi="Times New Roman" w:cs="Times New Roman"/>
+                <w:sz w:val="28"/>
+                <w:szCs w:val="28"/>
+              </w:rPr>
+              <w:lastRenderedPageBreak/>
+              <w:t xml:space="preserve">Отслеживать событие и </w:t>
+            </w:r>
+            <w:r>
+              <w:rPr>
+                <w:rFonts w:ascii="Times New Roman" w:hAnsi="Times New Roman" w:cs="Times New Roman"/>
+                <w:sz w:val="28"/>
+                <w:szCs w:val="28"/>
+              </w:rPr>
+              <w:lastRenderedPageBreak/>
+              <w:t>заранее получить уведомление о его скором начале.</w:t>
+            </w:r>
+          </w:p>
+        </w:tc>
+        <w:tc>
+          <w:tcPr>
+            <w:tcW w:w="2380" w:type="dxa"/>
+          </w:tcPr>
+          <w:p>
+            <w:pPr>
+              <w:spacing w:line="360" w:lineRule="auto"/>
+              <w:rPr>
+                <w:rFonts w:ascii="Times New Roman" w:hAnsi="Times New Roman" w:cs="Times New Roman"/>
+                <w:sz w:val="28"/>
+                <w:szCs w:val="28"/>
+              </w:rPr>
+            </w:pPr>
+            <w:r>
+              <w:rPr>
+                <w:rFonts w:ascii="Times New Roman" w:hAnsi="Times New Roman" w:cs="Times New Roman"/>
+                <w:sz w:val="28"/>
+                <w:szCs w:val="28"/>
+              </w:rPr>
+              <w:lastRenderedPageBreak/>
+              <w:t xml:space="preserve">Настройка функционала для </w:t>
+            </w:r>
+            <w:r>
+              <w:rPr>
+                <w:rFonts w:ascii="Times New Roman" w:hAnsi="Times New Roman" w:cs="Times New Roman"/>
+                <w:sz w:val="28"/>
+                <w:szCs w:val="28"/>
+              </w:rPr>
+              <w:lastRenderedPageBreak/>
+              <w:t>подключения уведомлений.</w:t>
             </w:r>
           </w:p>
           <w:p>
@@ -1973,7 +2074,7 @@
       <w:tr>
         <w:tc>
           <w:tcPr>
-            <w:tcW w:w="2334" w:type="dxa"/>
+            <w:tcW w:w="2313" w:type="dxa"/>
           </w:tcPr>
           <w:p>
             <w:pPr>
@@ -1997,7 +2098,7 @@
         </w:tc>
         <w:tc>
           <w:tcPr>
-            <w:tcW w:w="2335" w:type="dxa"/>
+            <w:tcW w:w="2322" w:type="dxa"/>
           </w:tcPr>
           <w:p>
             <w:pPr>
@@ -2020,7 +2121,7 @@
         </w:tc>
         <w:tc>
           <w:tcPr>
-            <w:tcW w:w="2335" w:type="dxa"/>
+            <w:tcW w:w="2324" w:type="dxa"/>
           </w:tcPr>
           <w:p>
             <w:pPr>
@@ -2043,7 +2144,7 @@
         </w:tc>
         <w:tc>
           <w:tcPr>
-            <w:tcW w:w="2335" w:type="dxa"/>
+            <w:tcW w:w="2380" w:type="dxa"/>
           </w:tcPr>
           <w:p>
             <w:pPr>
@@ -2076,7 +2177,7 @@
       <w:tr>
         <w:tc>
           <w:tcPr>
-            <w:tcW w:w="2334" w:type="dxa"/>
+            <w:tcW w:w="2313" w:type="dxa"/>
           </w:tcPr>
           <w:p>
             <w:pPr>
@@ -2099,38 +2200,30 @@
         </w:tc>
         <w:tc>
           <w:tcPr>
-            <w:tcW w:w="2335" w:type="dxa"/>
-          </w:tcPr>
-          <w:p>
-            <w:pPr>
-              <w:spacing w:line="360" w:lineRule="auto"/>
-              <w:rPr>
-                <w:rFonts w:ascii="Times New Roman" w:hAnsi="Times New Roman" w:cs="Times New Roman"/>
-                <w:sz w:val="28"/>
-                <w:szCs w:val="28"/>
-              </w:rPr>
-            </w:pPr>
-            <w:r>
-              <w:rPr>
-                <w:rFonts w:ascii="Times New Roman" w:hAnsi="Times New Roman" w:cs="Times New Roman"/>
-                <w:sz w:val="28"/>
-                <w:szCs w:val="28"/>
-              </w:rPr>
-              <w:t xml:space="preserve">Не искать интересующую </w:t>
-            </w:r>
-            <w:r>
-              <w:rPr>
-                <w:rFonts w:ascii="Times New Roman" w:hAnsi="Times New Roman" w:cs="Times New Roman"/>
-                <w:sz w:val="28"/>
-                <w:szCs w:val="28"/>
-              </w:rPr>
-              <w:t>информацию в другом приложении.</w:t>
-            </w:r>
-          </w:p>
-        </w:tc>
-        <w:tc>
-          <w:tcPr>
-            <w:tcW w:w="2335" w:type="dxa"/>
+            <w:tcW w:w="2322" w:type="dxa"/>
+          </w:tcPr>
+          <w:p>
+            <w:pPr>
+              <w:spacing w:line="360" w:lineRule="auto"/>
+              <w:rPr>
+                <w:rFonts w:ascii="Times New Roman" w:hAnsi="Times New Roman" w:cs="Times New Roman"/>
+                <w:sz w:val="28"/>
+                <w:szCs w:val="28"/>
+              </w:rPr>
+            </w:pPr>
+            <w:r>
+              <w:rPr>
+                <w:rFonts w:ascii="Times New Roman" w:hAnsi="Times New Roman" w:cs="Times New Roman"/>
+                <w:sz w:val="28"/>
+                <w:szCs w:val="28"/>
+              </w:rPr>
+              <w:t>Не искать интересующую информацию в другом приложении.</w:t>
+            </w:r>
+          </w:p>
+        </w:tc>
+        <w:tc>
+          <w:tcPr>
+            <w:tcW w:w="2324" w:type="dxa"/>
           </w:tcPr>
           <w:p>
             <w:pPr>
@@ -2153,7 +2246,7 @@
         </w:tc>
         <w:tc>
           <w:tcPr>
-            <w:tcW w:w="2335" w:type="dxa"/>
+            <w:tcW w:w="2380" w:type="dxa"/>
           </w:tcPr>
           <w:p>
             <w:pPr>

</xml_diff>